<commit_message>
Added corrected Assignment file
</commit_message>
<xml_diff>
--- a/Assignment Subjective Questions.docx
+++ b/Assignment Subjective Questions.docx
@@ -9,6 +9,8 @@
           <w:numId w:val="1"/>
         </w:numPr>
       </w:pPr>
+      <w:bookmarkStart w:id="0" w:name="_GoBack"/>
+      <w:bookmarkEnd w:id="0"/>
       <w:r>
         <w:t>Which are the top three variables in your model which contribute most towards the probability of a lead getting converted?</w:t>
       </w:r>
@@ -36,15 +38,7 @@
         <w:ind w:left="720"/>
       </w:pPr>
       <w:r>
-        <w:t xml:space="preserve">Based on coefficient values of VFI from model </w:t>
-      </w:r>
-      <w:proofErr w:type="gramStart"/>
-      <w:r>
-        <w:t>4 ,</w:t>
-      </w:r>
-      <w:proofErr w:type="gramEnd"/>
-      <w:r>
-        <w:t xml:space="preserve"> top 3 contributors are </w:t>
+        <w:t xml:space="preserve">Based on coefficient values from model 4, top 3 contributors are </w:t>
       </w:r>
     </w:p>
     <w:p>
@@ -56,7 +50,7 @@
         </w:numPr>
       </w:pPr>
       <w:r>
-        <w:t>Page Views Per Visit</w:t>
+        <w:t xml:space="preserve">Total Time Spent on Website </w:t>
       </w:r>
     </w:p>
     <w:p>
@@ -67,16 +61,13 @@
           <w:numId w:val="1"/>
         </w:numPr>
       </w:pPr>
-      <w:r>
-        <w:t xml:space="preserve">Lead Source – </w:t>
-      </w:r>
       <w:proofErr w:type="spellStart"/>
       <w:r>
-        <w:t>Olark</w:t>
+        <w:t>LeadOrgin_Lead</w:t>
       </w:r>
       <w:proofErr w:type="spellEnd"/>
       <w:r>
-        <w:t xml:space="preserve"> Chat</w:t>
+        <w:t xml:space="preserve"> Add Form</w:t>
       </w:r>
     </w:p>
     <w:p>
@@ -87,13 +78,24 @@
           <w:numId w:val="1"/>
         </w:numPr>
       </w:pPr>
-      <w:r>
-        <w:t>Total Visits</w:t>
-      </w:r>
-    </w:p>
-    <w:p>
-      <w:pPr>
-        <w:ind w:left="720"/>
+      <w:proofErr w:type="spellStart"/>
+      <w:r>
+        <w:t>NotableActivity_Had</w:t>
+      </w:r>
+      <w:proofErr w:type="spellEnd"/>
+      <w:r>
+        <w:t xml:space="preserve"> a Phone Conversation</w:t>
+      </w:r>
+    </w:p>
+    <w:p>
+      <w:pPr>
+        <w:pStyle w:val="ListParagraph"/>
+      </w:pPr>
+    </w:p>
+    <w:p>
+      <w:pPr>
+        <w:ind w:left="720"/>
+        <w:jc w:val="center"/>
       </w:pPr>
       <w:r>
         <w:rPr>
@@ -101,10 +103,10 @@
           <w:lang w:val="en-US"/>
         </w:rPr>
         <w:drawing>
-          <wp:inline distT="0" distB="0" distL="0" distR="0" wp14:anchorId="3FE29284" wp14:editId="2E9A5244">
-            <wp:extent cx="2209800" cy="3672769"/>
-            <wp:effectExtent l="0" t="0" r="0" b="4445"/>
-            <wp:docPr id="1" name="Picture 1"/>
+          <wp:inline distT="0" distB="0" distL="0" distR="0" wp14:anchorId="0220B75B" wp14:editId="50BB0585">
+            <wp:extent cx="3596640" cy="3390900"/>
+            <wp:effectExtent l="0" t="0" r="3810" b="0"/>
+            <wp:docPr id="2" name="Picture 2"/>
             <wp:cNvGraphicFramePr>
               <a:graphicFrameLocks xmlns:a="http://schemas.openxmlformats.org/drawingml/2006/main" noChangeAspect="1"/>
             </wp:cNvGraphicFramePr>
@@ -112,23 +114,33 @@
               <a:graphicData uri="http://schemas.openxmlformats.org/drawingml/2006/picture">
                 <pic:pic xmlns:pic="http://schemas.openxmlformats.org/drawingml/2006/picture">
                   <pic:nvPicPr>
-                    <pic:cNvPr id="1" name=""/>
-                    <pic:cNvPicPr/>
+                    <pic:cNvPr id="0" name="Picture 2"/>
+                    <pic:cNvPicPr>
+                      <a:picLocks noChangeAspect="1" noChangeArrowheads="1"/>
+                    </pic:cNvPicPr>
                   </pic:nvPicPr>
                   <pic:blipFill>
-                    <a:blip r:embed="rId5"/>
+                    <a:blip r:embed="rId5">
+                      <a:extLst>
+                        <a:ext uri="{28A0092B-C50C-407E-A947-70E740481C1C}">
+                          <a14:useLocalDpi xmlns:a14="http://schemas.microsoft.com/office/drawing/2010/main" val="0"/>
+                        </a:ext>
+                      </a:extLst>
+                    </a:blip>
+                    <a:srcRect/>
                     <a:stretch>
                       <a:fillRect/>
                     </a:stretch>
                   </pic:blipFill>
-                  <pic:spPr>
+                  <pic:spPr bwMode="auto">
                     <a:xfrm>
                       <a:off x="0" y="0"/>
-                      <a:ext cx="2218078" cy="3686527"/>
+                      <a:ext cx="3596640" cy="3390900"/>
                     </a:xfrm>
                     <a:prstGeom prst="rect">
                       <a:avLst/>
                     </a:prstGeom>
+                    <a:noFill/>
                   </pic:spPr>
                 </pic:pic>
               </a:graphicData>
@@ -169,7 +181,7 @@
         <w:ind w:left="720"/>
       </w:pPr>
       <w:r>
-        <w:t>Again from VFI of model 4, top 3 category which should be focused most are</w:t>
+        <w:t>Again from model 4, top 3 category which should be focused most are</w:t>
       </w:r>
     </w:p>
     <w:p>
@@ -180,8 +192,13 @@
           <w:numId w:val="1"/>
         </w:numPr>
       </w:pPr>
-      <w:r>
-        <w:t>Page Views Per Visit</w:t>
+      <w:proofErr w:type="spellStart"/>
+      <w:r>
+        <w:t>LeadOrgin_Lead</w:t>
+      </w:r>
+      <w:proofErr w:type="spellEnd"/>
+      <w:r>
+        <w:t xml:space="preserve"> Add Form</w:t>
       </w:r>
     </w:p>
     <w:p>
@@ -192,16 +209,13 @@
           <w:numId w:val="1"/>
         </w:numPr>
       </w:pPr>
-      <w:r>
-        <w:t xml:space="preserve">Lead Source – </w:t>
-      </w:r>
       <w:proofErr w:type="spellStart"/>
       <w:r>
-        <w:t>Olark</w:t>
+        <w:t>NotableActivity_Had</w:t>
       </w:r>
       <w:proofErr w:type="spellEnd"/>
       <w:r>
-        <w:t xml:space="preserve"> Chat</w:t>
+        <w:t xml:space="preserve"> a Phone Conversation</w:t>
       </w:r>
     </w:p>
     <w:p>
@@ -212,10 +226,23 @@
           <w:numId w:val="1"/>
         </w:numPr>
       </w:pPr>
-      <w:r>
-        <w:t>Total Visits</w:t>
-      </w:r>
-    </w:p>
+      <w:proofErr w:type="spellStart"/>
+      <w:r>
+        <w:t>NotableActivity</w:t>
+      </w:r>
+      <w:r>
+        <w:t>_Unreachable</w:t>
+      </w:r>
+      <w:proofErr w:type="spellEnd"/>
+    </w:p>
+    <w:p/>
+    <w:p/>
+    <w:p/>
+    <w:p/>
+    <w:p/>
+    <w:p/>
+    <w:p/>
+    <w:p/>
     <w:p/>
     <w:p>
       <w:pPr>
@@ -225,37 +252,23 @@
         </w:numPr>
       </w:pPr>
       <w:r>
-        <w:t>X Education has a period of 2 months every year during which they hire some interns. The sales team, in particular, has around 10 interns allotted to them. So during this phase, they wish to make the lead conversion more aggressive. So they want almost all of the potential leads (i.e. the customers who have been predicted as 1 by the model) to be converted and hence, want to make phone calls to as much of such people as possible. Suggest a good strategy they should employ at this stage.</w:t>
-      </w:r>
-      <w:r>
-        <w:br/>
-      </w:r>
-      <w:r>
-        <w:t>Ans:-</w:t>
-      </w:r>
-    </w:p>
-    <w:p>
-      <w:pPr>
-        <w:ind w:left="720"/>
-      </w:pPr>
-      <w:r>
-        <w:lastRenderedPageBreak/>
-        <w:t>From the accuracy, sensitivity, specificity cut-off, we found probability to be considered for final prediction is 0.37</w:t>
-      </w:r>
-    </w:p>
-    <w:p>
-      <w:pPr>
-        <w:ind w:left="720"/>
-      </w:pPr>
-      <w:r>
         <w:rPr>
           <w:noProof/>
           <w:lang w:val="en-US"/>
         </w:rPr>
+        <w:lastRenderedPageBreak/>
         <w:drawing>
-          <wp:inline distT="0" distB="0" distL="0" distR="0" wp14:anchorId="300C7862" wp14:editId="7BC53BE2">
-            <wp:extent cx="2660650" cy="1954270"/>
-            <wp:effectExtent l="0" t="0" r="6350" b="8255"/>
+          <wp:anchor distT="0" distB="0" distL="114300" distR="114300" simplePos="0" relativeHeight="251657216" behindDoc="0" locked="0" layoutInCell="1" allowOverlap="1" wp14:anchorId="300C7862" wp14:editId="1ACCA624">
+            <wp:simplePos x="0" y="0"/>
+            <wp:positionH relativeFrom="column">
+              <wp:posOffset>2583180</wp:posOffset>
+            </wp:positionH>
+            <wp:positionV relativeFrom="paragraph">
+              <wp:posOffset>1234440</wp:posOffset>
+            </wp:positionV>
+            <wp:extent cx="3353435" cy="1953895"/>
+            <wp:effectExtent l="0" t="0" r="0" b="8255"/>
+            <wp:wrapSquare wrapText="bothSides"/>
             <wp:docPr id="3" name="Picture 3"/>
             <wp:cNvGraphicFramePr>
               <a:graphicFrameLocks xmlns:a="http://schemas.openxmlformats.org/drawingml/2006/main" noChangeAspect="1"/>
@@ -268,7 +281,13 @@
                     <pic:cNvPicPr/>
                   </pic:nvPicPr>
                   <pic:blipFill>
-                    <a:blip r:embed="rId6"/>
+                    <a:blip r:embed="rId6">
+                      <a:extLst>
+                        <a:ext uri="{28A0092B-C50C-407E-A947-70E740481C1C}">
+                          <a14:useLocalDpi xmlns:a14="http://schemas.microsoft.com/office/drawing/2010/main" val="0"/>
+                        </a:ext>
+                      </a:extLst>
+                    </a:blip>
                     <a:stretch>
                       <a:fillRect/>
                     </a:stretch>
@@ -276,7 +295,7 @@
                   <pic:spPr>
                     <a:xfrm>
                       <a:off x="0" y="0"/>
-                      <a:ext cx="2668974" cy="1960384"/>
+                      <a:ext cx="3353435" cy="1953895"/>
                     </a:xfrm>
                     <a:prstGeom prst="rect">
                       <a:avLst/>
@@ -285,20 +304,153 @@
                 </pic:pic>
               </a:graphicData>
             </a:graphic>
-          </wp:inline>
+            <wp14:sizeRelH relativeFrom="margin">
+              <wp14:pctWidth>0</wp14:pctWidth>
+            </wp14:sizeRelH>
+          </wp:anchor>
         </w:drawing>
       </w:r>
       <w:r>
-        <w:t xml:space="preserve">So to gain maximum lead </w:t>
+        <w:t>X Education has a period of 2 months every year during which they hire some interns. The sales team, in particular, has around 10 interns allotted to them. So during this phase, they wish to make the lead conversion more aggressive. So they want almost all of the potential leads (i.e. the customers who have been predicted as 1 by the model) to be converted and hence, want to make phone calls to as much of such people as possible. Suggest a good strategy they should employ at this stage.</w:t>
+      </w:r>
+      <w:r>
+        <w:br/>
+      </w:r>
+      <w:proofErr w:type="spellStart"/>
+      <w:r>
+        <w:t>Ans</w:t>
+      </w:r>
+      <w:proofErr w:type="spellEnd"/>
+      <w:r>
+        <w:t>:-</w:t>
+      </w:r>
+    </w:p>
+    <w:p>
+      <w:pPr>
+        <w:ind w:left="720"/>
+      </w:pPr>
+    </w:p>
+    <w:p>
+      <w:pPr>
+        <w:ind w:left="720"/>
+      </w:pPr>
+    </w:p>
+    <w:p>
+      <w:pPr>
+        <w:ind w:left="720"/>
+      </w:pPr>
+      <w:r>
+        <w:t>From the accuracy, sensitivity, specificity cut-off, we found probability to be considered for final prediction is 0.37</w:t>
+      </w:r>
+    </w:p>
+    <w:p>
+      <w:pPr>
+        <w:ind w:left="720"/>
+        <w:jc w:val="center"/>
+      </w:pPr>
+    </w:p>
+    <w:p>
+      <w:pPr>
+        <w:ind w:left="720"/>
+      </w:pPr>
+    </w:p>
+    <w:p>
+      <w:pPr>
+        <w:ind w:left="720"/>
+      </w:pPr>
+    </w:p>
+    <w:p>
+      <w:pPr>
+        <w:ind w:left="720"/>
+      </w:pPr>
+    </w:p>
+    <w:p>
+      <w:pPr>
+        <w:ind w:left="720"/>
+      </w:pPr>
+    </w:p>
+    <w:p>
+      <w:pPr>
+        <w:ind w:left="720"/>
+      </w:pPr>
+      <w:r>
+        <w:t>So</w:t>
+      </w:r>
+      <w:r>
+        <w:t xml:space="preserve">, </w:t>
+      </w:r>
+      <w:r>
+        <w:t>to gain maximum lead conversion, X-Education has to reach all leads which are from model 4’s final predicted columns which have conversion probability 1 under the cut off of 0.37</w:t>
+      </w:r>
+      <w:r>
+        <w:t xml:space="preserve">. </w:t>
       </w:r>
       <w:proofErr w:type="gramStart"/>
       <w:r>
-        <w:t>conversion ,</w:t>
+        <w:t>i.e</w:t>
       </w:r>
       <w:proofErr w:type="gramEnd"/>
       <w:r>
-        <w:t xml:space="preserve"> X-Education has to reach all leads which are from model 4’s final predicted columns which have conversion probability 1 under the cut off of 0.37</w:t>
-      </w:r>
+        <w:t>. lead score more than 37.</w:t>
+      </w:r>
+    </w:p>
+    <w:p>
+      <w:pPr>
+        <w:ind w:left="720"/>
+      </w:pPr>
+    </w:p>
+    <w:p>
+      <w:pPr>
+        <w:ind w:left="720"/>
+      </w:pPr>
+      <w:r>
+        <w:t>As each lead has been assigned a lead score, so</w:t>
+      </w:r>
+      <w:r>
+        <w:t xml:space="preserve"> during the given period of 2 months, X Education can </w:t>
+      </w:r>
+      <w:r>
+        <w:t xml:space="preserve">consider including leads having slightly lower lead score, for </w:t>
+      </w:r>
+      <w:proofErr w:type="spellStart"/>
+      <w:r>
+        <w:t>e.g</w:t>
+      </w:r>
+      <w:proofErr w:type="spellEnd"/>
+      <w:r>
+        <w:t xml:space="preserve"> 30, in order to increase the bucket of hot leads </w:t>
+      </w:r>
+      <w:r>
+        <w:t xml:space="preserve">and at the same time focus on tacking the leads with lower lead score but have shown </w:t>
+      </w:r>
+      <w:r>
+        <w:t xml:space="preserve">some </w:t>
+      </w:r>
+      <w:r>
+        <w:t xml:space="preserve">traits </w:t>
+      </w:r>
+      <w:r>
+        <w:t>from</w:t>
+      </w:r>
+      <w:r>
+        <w:t xml:space="preserve"> the variables </w:t>
+      </w:r>
+      <w:r>
+        <w:t xml:space="preserve">contributing most towards the probability of conversion. For </w:t>
+      </w:r>
+      <w:proofErr w:type="spellStart"/>
+      <w:r>
+        <w:t>e.g</w:t>
+      </w:r>
+      <w:proofErr w:type="spellEnd"/>
+      <w:r>
+        <w:t>, a lead has lower lead score but has spent considerable amount of time on website etc.</w:t>
+      </w:r>
+    </w:p>
+    <w:p>
+      <w:pPr>
+        <w:ind w:left="720"/>
+      </w:pPr>
     </w:p>
     <w:p>
       <w:pPr>
@@ -348,17 +500,13 @@
     </w:p>
     <w:p>
       <w:pPr>
-        <w:ind w:left="720"/>
-      </w:pPr>
-    </w:p>
-    <w:p>
-      <w:pPr>
         <w:numPr>
           <w:ilvl w:val="0"/>
           <w:numId w:val="1"/>
         </w:numPr>
       </w:pPr>
       <w:r>
+        <w:lastRenderedPageBreak/>
         <w:t>Similarly, at times, the company reaches its target for a quarter before the deadline. During this time, the company wants the sales team to focus on some new work as well. So during this time, the company’s aim is to not make phone calls unless it’s extremely necessary, i.e. they want to minimi</w:t>
       </w:r>
       <w:r>
@@ -395,7 +543,6 @@
           <w:noProof/>
           <w:lang w:val="en-US"/>
         </w:rPr>
-        <w:lastRenderedPageBreak/>
         <w:drawing>
           <wp:inline distT="0" distB="0" distL="0" distR="0" wp14:anchorId="5C88EE06" wp14:editId="781B4913">
             <wp:extent cx="4305300" cy="1867932"/>
@@ -432,16 +579,150 @@
           </wp:inline>
         </w:drawing>
       </w:r>
+    </w:p>
+    <w:p>
+      <w:pPr>
+        <w:ind w:left="720"/>
+      </w:pPr>
+    </w:p>
+    <w:p>
+      <w:pPr>
+        <w:ind w:left="720"/>
+      </w:pPr>
       <w:r>
         <w:t xml:space="preserve">From above picture we can get the conversion probabilities as 0.4,0.5,0.6,0.7, 0.8 cut-off values as 94.75%,81.57%,70.50%,55.88%,45.62%,45.62%. And number of leads respectively are 2567, 2210, 1910, 1514, 1236, </w:t>
       </w:r>
       <w:r>
         <w:t>and 1236</w:t>
       </w:r>
-      <w:bookmarkStart w:id="0" w:name="_GoBack"/>
-      <w:bookmarkEnd w:id="0"/>
-      <w:r>
-        <w:t xml:space="preserve">. So as company target already reached we can suggest at 0.7 cut-off value we can reach 1514 leads without making phone calls to this leads and still we can achieves 55.88% conversion rate. </w:t>
+      <w:r>
+        <w:t xml:space="preserve">. So as company target </w:t>
+      </w:r>
+      <w:r>
+        <w:t xml:space="preserve">is </w:t>
+      </w:r>
+      <w:r>
+        <w:t xml:space="preserve">already </w:t>
+      </w:r>
+      <w:r>
+        <w:t>achieved,</w:t>
+      </w:r>
+      <w:r>
+        <w:t xml:space="preserve"> at cut-off value </w:t>
+      </w:r>
+      <w:r>
+        <w:t xml:space="preserve">of 0.7, </w:t>
+      </w:r>
+      <w:r>
+        <w:t xml:space="preserve">we can reach </w:t>
+      </w:r>
+      <w:r>
+        <w:t xml:space="preserve">out to </w:t>
+      </w:r>
+      <w:r>
+        <w:t>1514 leads still achieves</w:t>
+      </w:r>
+      <w:r>
+        <w:t xml:space="preserve"> </w:t>
+      </w:r>
+      <w:r>
+        <w:t xml:space="preserve">55.88% conversion rate. </w:t>
+      </w:r>
+    </w:p>
+    <w:p>
+      <w:pPr>
+        <w:ind w:left="720"/>
+      </w:pPr>
+    </w:p>
+    <w:p>
+      <w:pPr>
+        <w:ind w:left="720"/>
+      </w:pPr>
+      <w:r>
+        <w:t>So, during this stage, X Education should focus on</w:t>
+      </w:r>
+      <w:r>
+        <w:t>,</w:t>
+      </w:r>
+    </w:p>
+    <w:p>
+      <w:pPr>
+        <w:ind w:left="720"/>
+      </w:pPr>
+    </w:p>
+    <w:p>
+      <w:pPr>
+        <w:pStyle w:val="ListParagraph"/>
+        <w:numPr>
+          <w:ilvl w:val="0"/>
+          <w:numId w:val="2"/>
+        </w:numPr>
+      </w:pPr>
+      <w:r>
+        <w:t>Leads having higher lead score</w:t>
+      </w:r>
+    </w:p>
+    <w:p>
+      <w:pPr>
+        <w:pStyle w:val="ListParagraph"/>
+        <w:numPr>
+          <w:ilvl w:val="0"/>
+          <w:numId w:val="2"/>
+        </w:numPr>
+      </w:pPr>
+      <w:r>
+        <w:rPr>
+          <w:lang w:val="en-IN"/>
+        </w:rPr>
+        <w:t xml:space="preserve">Leads who have spent more time on website </w:t>
+      </w:r>
+    </w:p>
+    <w:p>
+      <w:pPr>
+        <w:pStyle w:val="ListParagraph"/>
+        <w:numPr>
+          <w:ilvl w:val="0"/>
+          <w:numId w:val="2"/>
+        </w:numPr>
+      </w:pPr>
+      <w:r>
+        <w:rPr>
+          <w:lang w:val="en-IN"/>
+        </w:rPr>
+        <w:t>Leads that have origin as lead add form</w:t>
+      </w:r>
+    </w:p>
+    <w:p>
+      <w:pPr>
+        <w:pStyle w:val="ListParagraph"/>
+        <w:numPr>
+          <w:ilvl w:val="0"/>
+          <w:numId w:val="2"/>
+        </w:numPr>
+      </w:pPr>
+      <w:r>
+        <w:rPr>
+          <w:lang w:val="en-IN"/>
+        </w:rPr>
+        <w:t>Leads which a</w:t>
+      </w:r>
+      <w:r>
+        <w:rPr>
+          <w:lang w:val="en-IN"/>
+        </w:rPr>
+        <w:t>re</w:t>
+      </w:r>
+      <w:r>
+        <w:rPr>
+          <w:lang w:val="en-IN"/>
+        </w:rPr>
+        <w:t xml:space="preserve"> identified as </w:t>
+      </w:r>
+      <w:r>
+        <w:rPr>
+          <w:lang w:val="en-IN"/>
+        </w:rPr>
+        <w:t>working professionals as they have higher conversion rate.</w:t>
       </w:r>
     </w:p>
     <w:sectPr>
@@ -457,6 +738,119 @@
 <file path=word/numbering.xml><?xml version="1.0" encoding="utf-8"?>
 <w:numbering xmlns:wpc="http://schemas.microsoft.com/office/word/2010/wordprocessingCanvas" xmlns:cx="http://schemas.microsoft.com/office/drawing/2014/chartex" xmlns:cx1="http://schemas.microsoft.com/office/drawing/2015/9/8/chartex" xmlns:mc="http://schemas.openxmlformats.org/markup-compatibility/2006" xmlns:o="urn:schemas-microsoft-com:office:office" xmlns:r="http://schemas.openxmlformats.org/officeDocument/2006/relationships" xmlns:m="http://schemas.openxmlformats.org/officeDocument/2006/math" xmlns:v="urn:schemas-microsoft-com:vml" xmlns:wp14="http://schemas.microsoft.com/office/word/2010/wordprocessingDrawing" xmlns:wp="http://schemas.openxmlformats.org/drawingml/2006/wordprocessingDrawing" xmlns:w10="urn:schemas-microsoft-com:office:word" xmlns:w="http://schemas.openxmlformats.org/wordprocessingml/2006/main" xmlns:w14="http://schemas.microsoft.com/office/word/2010/wordml" xmlns:w15="http://schemas.microsoft.com/office/word/2012/wordml" xmlns:w16se="http://schemas.microsoft.com/office/word/2015/wordml/symex" xmlns:wpg="http://schemas.microsoft.com/office/word/2010/wordprocessingGroup" xmlns:wpi="http://schemas.microsoft.com/office/word/2010/wordprocessingInk" xmlns:wne="http://schemas.microsoft.com/office/word/2006/wordml" xmlns:wps="http://schemas.microsoft.com/office/word/2010/wordprocessingShape" mc:Ignorable="w14 w15 w16se wp14">
   <w:abstractNum w:abstractNumId="0" w15:restartNumberingAfterBreak="0">
+    <w:nsid w:val="22501F30"/>
+    <w:multiLevelType w:val="hybridMultilevel"/>
+    <w:tmpl w:val="6AB8714E"/>
+    <w:lvl w:ilvl="0" w:tplc="10000001">
+      <w:start w:val="1"/>
+      <w:numFmt w:val="bullet"/>
+      <w:lvlText w:val=""/>
+      <w:lvlJc w:val="left"/>
+      <w:pPr>
+        <w:ind w:left="1440" w:hanging="360"/>
+      </w:pPr>
+      <w:rPr>
+        <w:rFonts w:ascii="Symbol" w:hAnsi="Symbol" w:hint="default"/>
+      </w:rPr>
+    </w:lvl>
+    <w:lvl w:ilvl="1" w:tplc="10000003" w:tentative="1">
+      <w:start w:val="1"/>
+      <w:numFmt w:val="bullet"/>
+      <w:lvlText w:val="o"/>
+      <w:lvlJc w:val="left"/>
+      <w:pPr>
+        <w:ind w:left="2160" w:hanging="360"/>
+      </w:pPr>
+      <w:rPr>
+        <w:rFonts w:ascii="Courier New" w:hAnsi="Courier New" w:cs="Courier New" w:hint="default"/>
+      </w:rPr>
+    </w:lvl>
+    <w:lvl w:ilvl="2" w:tplc="10000005" w:tentative="1">
+      <w:start w:val="1"/>
+      <w:numFmt w:val="bullet"/>
+      <w:lvlText w:val=""/>
+      <w:lvlJc w:val="left"/>
+      <w:pPr>
+        <w:ind w:left="2880" w:hanging="360"/>
+      </w:pPr>
+      <w:rPr>
+        <w:rFonts w:ascii="Wingdings" w:hAnsi="Wingdings" w:hint="default"/>
+      </w:rPr>
+    </w:lvl>
+    <w:lvl w:ilvl="3" w:tplc="10000001" w:tentative="1">
+      <w:start w:val="1"/>
+      <w:numFmt w:val="bullet"/>
+      <w:lvlText w:val=""/>
+      <w:lvlJc w:val="left"/>
+      <w:pPr>
+        <w:ind w:left="3600" w:hanging="360"/>
+      </w:pPr>
+      <w:rPr>
+        <w:rFonts w:ascii="Symbol" w:hAnsi="Symbol" w:hint="default"/>
+      </w:rPr>
+    </w:lvl>
+    <w:lvl w:ilvl="4" w:tplc="10000003" w:tentative="1">
+      <w:start w:val="1"/>
+      <w:numFmt w:val="bullet"/>
+      <w:lvlText w:val="o"/>
+      <w:lvlJc w:val="left"/>
+      <w:pPr>
+        <w:ind w:left="4320" w:hanging="360"/>
+      </w:pPr>
+      <w:rPr>
+        <w:rFonts w:ascii="Courier New" w:hAnsi="Courier New" w:cs="Courier New" w:hint="default"/>
+      </w:rPr>
+    </w:lvl>
+    <w:lvl w:ilvl="5" w:tplc="10000005" w:tentative="1">
+      <w:start w:val="1"/>
+      <w:numFmt w:val="bullet"/>
+      <w:lvlText w:val=""/>
+      <w:lvlJc w:val="left"/>
+      <w:pPr>
+        <w:ind w:left="5040" w:hanging="360"/>
+      </w:pPr>
+      <w:rPr>
+        <w:rFonts w:ascii="Wingdings" w:hAnsi="Wingdings" w:hint="default"/>
+      </w:rPr>
+    </w:lvl>
+    <w:lvl w:ilvl="6" w:tplc="10000001" w:tentative="1">
+      <w:start w:val="1"/>
+      <w:numFmt w:val="bullet"/>
+      <w:lvlText w:val=""/>
+      <w:lvlJc w:val="left"/>
+      <w:pPr>
+        <w:ind w:left="5760" w:hanging="360"/>
+      </w:pPr>
+      <w:rPr>
+        <w:rFonts w:ascii="Symbol" w:hAnsi="Symbol" w:hint="default"/>
+      </w:rPr>
+    </w:lvl>
+    <w:lvl w:ilvl="7" w:tplc="10000003" w:tentative="1">
+      <w:start w:val="1"/>
+      <w:numFmt w:val="bullet"/>
+      <w:lvlText w:val="o"/>
+      <w:lvlJc w:val="left"/>
+      <w:pPr>
+        <w:ind w:left="6480" w:hanging="360"/>
+      </w:pPr>
+      <w:rPr>
+        <w:rFonts w:ascii="Courier New" w:hAnsi="Courier New" w:cs="Courier New" w:hint="default"/>
+      </w:rPr>
+    </w:lvl>
+    <w:lvl w:ilvl="8" w:tplc="10000005" w:tentative="1">
+      <w:start w:val="1"/>
+      <w:numFmt w:val="bullet"/>
+      <w:lvlText w:val=""/>
+      <w:lvlJc w:val="left"/>
+      <w:pPr>
+        <w:ind w:left="7200" w:hanging="360"/>
+      </w:pPr>
+      <w:rPr>
+        <w:rFonts w:ascii="Wingdings" w:hAnsi="Wingdings" w:hint="default"/>
+      </w:rPr>
+    </w:lvl>
+  </w:abstractNum>
+  <w:abstractNum w:abstractNumId="1" w15:restartNumberingAfterBreak="0">
     <w:nsid w:val="7BF37681"/>
     <w:multiLevelType w:val="multilevel"/>
     <w:tmpl w:val="EB7A45C0"/>
@@ -570,6 +964,9 @@
     </w:lvl>
   </w:abstractNum>
   <w:num w:numId="1">
+    <w:abstractNumId w:val="1"/>
+  </w:num>
+  <w:num w:numId="2">
     <w:abstractNumId w:val="0"/>
   </w:num>
 </w:numbering>

</xml_diff>